<commit_message>
Read me file updates
</commit_message>
<xml_diff>
--- a/Assignment4_7segment_4x4KeyPad/Guhan_22410_Assignment4_Readme.docx
+++ b/Assignment4_7segment_4x4KeyPad/Guhan_22410_Assignment4_Readme.docx
@@ -121,48 +121,306 @@
         </w:numPr>
       </w:pPr>
       <w:r>
-        <w:t>Resum</w:t>
-      </w:r>
-      <w:r>
-        <w:t>e.</w:t>
+        <w:t>Resume.</w:t>
+      </w:r>
+    </w:p>
+    <w:p>
+      <w:pPr>
+        <w:pStyle w:val="ListParagraph"/>
+        <w:ind w:left="502"/>
+      </w:pPr>
+    </w:p>
+    <w:p>
+      <w:pPr>
+        <w:pStyle w:val="ListParagraph"/>
+        <w:numPr>
+          <w:ilvl w:val="0"/>
+          <w:numId w:val="1"/>
+        </w:numPr>
+      </w:pPr>
+      <w:r>
+        <w:t>All the above commands can be given from the console.</w:t>
+      </w:r>
+    </w:p>
+    <w:p>
+      <w:pPr>
+        <w:pStyle w:val="ListParagraph"/>
+        <w:numPr>
+          <w:ilvl w:val="0"/>
+          <w:numId w:val="1"/>
+        </w:numPr>
+      </w:pPr>
+      <w:r>
+        <w:t xml:space="preserve">Change of colours and change of blink speed can be done through switch 1 and switch 2 </w:t>
+      </w:r>
+      <w:proofErr w:type="spellStart"/>
+      <w:r>
+        <w:t>ofTIVA</w:t>
+      </w:r>
+      <w:proofErr w:type="spellEnd"/>
+      <w:r>
+        <w:t xml:space="preserve"> board respectively.</w:t>
+      </w:r>
+    </w:p>
+    <w:p>
+      <w:pPr>
+        <w:pStyle w:val="ListParagraph"/>
+        <w:numPr>
+          <w:ilvl w:val="0"/>
+          <w:numId w:val="1"/>
+        </w:numPr>
+      </w:pPr>
+      <w:r>
+        <w:t>Key 1 of the 4x4 keypad is used to toggle between Start and Stop State.</w:t>
+      </w:r>
+    </w:p>
+    <w:p>
+      <w:pPr>
+        <w:pStyle w:val="ListParagraph"/>
+        <w:numPr>
+          <w:ilvl w:val="0"/>
+          <w:numId w:val="1"/>
+        </w:numPr>
+      </w:pPr>
+      <w:r>
+        <w:t>Key 2 of the 4x4 keypad is used to toggle between Resume and Pause State.</w:t>
+      </w:r>
+    </w:p>
+    <w:p>
+      <w:pPr>
+        <w:rPr>
+          <w:b/>
+          <w:bCs/>
+          <w:u w:val="single"/>
+        </w:rPr>
+      </w:pPr>
+    </w:p>
+    <w:p>
+      <w:pPr>
+        <w:rPr>
+          <w:b/>
+          <w:bCs/>
+          <w:u w:val="single"/>
+        </w:rPr>
+      </w:pPr>
+      <w:r>
+        <w:rPr>
+          <w:b/>
+          <w:bCs/>
+          <w:u w:val="single"/>
+        </w:rPr>
+        <w:t>4x4 Key Pad Support</w:t>
+      </w:r>
+      <w:r>
+        <w:rPr>
+          <w:b/>
+          <w:bCs/>
+          <w:u w:val="single"/>
+        </w:rPr>
+        <w:t xml:space="preserve"> :</w:t>
+      </w:r>
+    </w:p>
+    <w:p>
+      <w:pPr>
+        <w:pStyle w:val="ListParagraph"/>
+        <w:numPr>
+          <w:ilvl w:val="0"/>
+          <w:numId w:val="1"/>
+        </w:numPr>
+      </w:pPr>
+      <w:r>
+        <w:t>In addition to the existing functionalities, support has been added for “Start, Stop, Pause, Resume”.</w:t>
+      </w:r>
+    </w:p>
+    <w:p>
+      <w:pPr>
+        <w:pStyle w:val="ListParagraph"/>
+        <w:numPr>
+          <w:ilvl w:val="0"/>
+          <w:numId w:val="1"/>
+        </w:numPr>
+      </w:pPr>
+      <w:r>
+        <w:t xml:space="preserve">In the current code, we can give start, stop, pause and stop commands either through console or through the 4x4 keypad. </w:t>
+      </w:r>
+    </w:p>
+    <w:p>
+      <w:pPr>
+        <w:pStyle w:val="ListParagraph"/>
+        <w:numPr>
+          <w:ilvl w:val="0"/>
+          <w:numId w:val="1"/>
+        </w:numPr>
+      </w:pPr>
+      <w:r>
+        <w:t>Start and Stop have higher precedence over pause and resume.</w:t>
+      </w:r>
+    </w:p>
+    <w:p>
+      <w:pPr>
+        <w:pStyle w:val="ListParagraph"/>
+        <w:numPr>
+          <w:ilvl w:val="0"/>
+          <w:numId w:val="1"/>
+        </w:numPr>
+      </w:pPr>
+      <w:r>
+        <w:t>Once we give pause command, the current state of the system would be retained until we receive another resume command, either through the console or through the keypad.</w:t>
+      </w:r>
+    </w:p>
+    <w:p>
+      <w:pPr>
+        <w:pStyle w:val="ListParagraph"/>
+        <w:numPr>
+          <w:ilvl w:val="0"/>
+          <w:numId w:val="1"/>
+        </w:numPr>
+      </w:pPr>
+      <w:r>
+        <w:t xml:space="preserve">Once we give the stop command, no commands will be processed until we get the start command either through the console or through the keypad. </w:t>
+      </w:r>
+    </w:p>
+    <w:p>
+      <w:pPr>
+        <w:pStyle w:val="ListParagraph"/>
+        <w:numPr>
+          <w:ilvl w:val="0"/>
+          <w:numId w:val="1"/>
+        </w:numPr>
+      </w:pPr>
+      <w:r>
+        <w:t>Once start command is received , we start from the initial colour (green) with the lowest blinking speed.</w:t>
       </w:r>
     </w:p>
     <w:p/>
     <w:p>
       <w:pPr>
-        <w:pStyle w:val="ListParagraph"/>
-        <w:numPr>
-          <w:ilvl w:val="0"/>
-          <w:numId w:val="1"/>
-        </w:numPr>
-      </w:pPr>
-      <w:r>
-        <w:t>In addition to the existing functionalities, support has been added for “Start, Stop, Pause, Resume”.</w:t>
-      </w:r>
-    </w:p>
-    <w:p>
-      <w:pPr>
-        <w:pStyle w:val="ListParagraph"/>
-        <w:numPr>
-          <w:ilvl w:val="0"/>
-          <w:numId w:val="1"/>
-        </w:numPr>
-      </w:pPr>
-      <w:r>
-        <w:t xml:space="preserve">In the current code, we can give start, stop, pause and stop commands either through console or through the 4x4 keypad. </w:t>
-      </w:r>
-    </w:p>
-    <w:p>
-      <w:pPr>
-        <w:pStyle w:val="ListParagraph"/>
-        <w:numPr>
-          <w:ilvl w:val="0"/>
-          <w:numId w:val="1"/>
-        </w:numPr>
-      </w:pPr>
+        <w:rPr>
+          <w:b/>
+          <w:bCs/>
+          <w:u w:val="single"/>
+        </w:rPr>
+      </w:pPr>
+      <w:r>
+        <w:rPr>
+          <w:b/>
+          <w:bCs/>
+          <w:u w:val="single"/>
+        </w:rPr>
+        <w:t>Seven Segment Display Support</w:t>
+      </w:r>
+      <w:r>
+        <w:rPr>
+          <w:b/>
+          <w:bCs/>
+          <w:u w:val="single"/>
+        </w:rPr>
+        <w:t>:</w:t>
+      </w:r>
+    </w:p>
+    <w:p>
+      <w:pPr>
+        <w:pStyle w:val="ListParagraph"/>
+        <w:numPr>
+          <w:ilvl w:val="0"/>
+          <w:numId w:val="1"/>
+        </w:numPr>
+      </w:pPr>
+      <w:r>
+        <w:t>In addition to 4x4 keypad support, we also have SSD (Seven Segment Display) support.</w:t>
+      </w:r>
+    </w:p>
+    <w:p>
+      <w:pPr>
+        <w:pStyle w:val="ListParagraph"/>
+        <w:numPr>
+          <w:ilvl w:val="0"/>
+          <w:numId w:val="1"/>
+        </w:numPr>
+      </w:pPr>
+      <w:r>
+        <w:t>The rightmost SSD will display the colour code (1-&gt; Green, 2-&gt; Blue, ……. 7-&gt; White).</w:t>
+      </w:r>
+    </w:p>
+    <w:p>
+      <w:pPr>
+        <w:pStyle w:val="ListParagraph"/>
+        <w:numPr>
+          <w:ilvl w:val="0"/>
+          <w:numId w:val="1"/>
+        </w:numPr>
+      </w:pPr>
+      <w:r>
+        <w:t xml:space="preserve">The two SSDs from the left end will show the number of colour changes. </w:t>
+      </w:r>
+    </w:p>
+    <w:p>
+      <w:pPr>
+        <w:pStyle w:val="ListParagraph"/>
+        <w:numPr>
+          <w:ilvl w:val="0"/>
+          <w:numId w:val="1"/>
+        </w:numPr>
+      </w:pPr>
+      <w:r>
+        <w:t xml:space="preserve">When the system goes into pause state the seven segment displays will retain their numbers. </w:t>
+      </w:r>
+    </w:p>
+    <w:p>
+      <w:pPr>
+        <w:pStyle w:val="ListParagraph"/>
+        <w:numPr>
+          <w:ilvl w:val="0"/>
+          <w:numId w:val="1"/>
+        </w:numPr>
+      </w:pPr>
+      <w:r>
+        <w:t xml:space="preserve">Even if we give any commands in between,  it will not reflect on the seven segment displays until we give the resume command. </w:t>
+      </w:r>
+    </w:p>
+    <w:p>
+      <w:pPr>
+        <w:pStyle w:val="ListParagraph"/>
+        <w:numPr>
+          <w:ilvl w:val="0"/>
+          <w:numId w:val="1"/>
+        </w:numPr>
+      </w:pPr>
+      <w:r>
+        <w:t xml:space="preserve">Once we give the stop command, the readings on all the seven segment displays will show 0. </w:t>
+      </w:r>
+    </w:p>
+    <w:p>
+      <w:pPr>
+        <w:pStyle w:val="ListParagraph"/>
+        <w:numPr>
+          <w:ilvl w:val="0"/>
+          <w:numId w:val="1"/>
+        </w:numPr>
+      </w:pPr>
+      <w:r>
+        <w:t>Once we give Start command, the right most LED shows 1 and the two LEDs from the left end show ‘01’ indicating that this is the first colour as we have re-started the system.</w:t>
+      </w:r>
+    </w:p>
+    <w:p>
+      <w:pPr>
+        <w:pStyle w:val="ListParagraph"/>
+        <w:numPr>
+          <w:ilvl w:val="0"/>
+          <w:numId w:val="1"/>
+        </w:numPr>
+      </w:pPr>
+      <w:r>
+        <w:t>The second SSD from the right has not been used for this assignment.</w:t>
+      </w:r>
     </w:p>
     <w:sectPr>
-      <w:headerReference w:type="default" r:id="rId7"/>
+      <w:headerReference w:type="even" r:id="rId7"/>
+      <w:headerReference w:type="default" r:id="rId8"/>
+      <w:footerReference w:type="even" r:id="rId9"/>
+      <w:footerReference w:type="default" r:id="rId10"/>
+      <w:headerReference w:type="first" r:id="rId11"/>
+      <w:footerReference w:type="first" r:id="rId12"/>
       <w:pgSz w:w="11906" w:h="16838"/>
       <w:pgMar w:top="1440" w:right="1440" w:bottom="1440" w:left="1440" w:header="708" w:footer="708" w:gutter="0"/>
       <w:cols w:space="708"/>
@@ -197,6 +455,36 @@
 </w:endnotes>
 </file>
 
+<file path=word/footer1.xml><?xml version="1.0" encoding="utf-8"?>
+<w:ftr xmlns:wpc="http://schemas.microsoft.com/office/word/2010/wordprocessingCanvas" xmlns:cx="http://schemas.microsoft.com/office/drawing/2014/chartex" xmlns:cx1="http://schemas.microsoft.com/office/drawing/2015/9/8/chartex" xmlns:cx2="http://schemas.microsoft.com/office/drawing/2015/10/21/chartex" xmlns:cx3="http://schemas.microsoft.com/office/drawing/2016/5/9/chartex" xmlns:cx4="http://schemas.microsoft.com/office/drawing/2016/5/10/chartex" xmlns:cx5="http://schemas.microsoft.com/office/drawing/2016/5/11/chartex" xmlns:cx6="http://schemas.microsoft.com/office/drawing/2016/5/12/chartex" xmlns:cx7="http://schemas.microsoft.com/office/drawing/2016/5/13/chartex" xmlns:cx8="http://schemas.microsoft.com/office/drawing/2016/5/14/chartex" xmlns:mc="http://schemas.openxmlformats.org/markup-compatibility/2006" xmlns:aink="http://schemas.microsoft.com/office/drawing/2016/ink" xmlns:am3d="http://schemas.microsoft.com/office/drawing/2017/model3d" xmlns:o="urn:schemas-microsoft-com:office:office" xmlns:oel="http://schemas.microsoft.com/office/2019/extlst" xmlns:r="http://schemas.openxmlformats.org/officeDocument/2006/relationships" xmlns:m="http://schemas.openxmlformats.org/officeDocument/2006/math" xmlns:v="urn:schemas-microsoft-com:vml" xmlns:wp14="http://schemas.microsoft.com/office/word/2010/wordprocessingDrawing" xmlns:wp="http://schemas.openxmlformats.org/drawingml/2006/wordprocessingDrawing" xmlns:w10="urn:schemas-microsoft-com:office:word" xmlns:w="http://schemas.openxmlformats.org/wordprocessingml/2006/main" xmlns:w14="http://schemas.microsoft.com/office/word/2010/wordml" xmlns:w15="http://schemas.microsoft.com/office/word/2012/wordml" xmlns:w16cex="http://schemas.microsoft.com/office/word/2018/wordml/cex" xmlns:w16cid="http://schemas.microsoft.com/office/word/2016/wordml/cid" xmlns:w16="http://schemas.microsoft.com/office/word/2018/wordml" xmlns:w16sdtdh="http://schemas.microsoft.com/office/word/2020/wordml/sdtdatahash" xmlns:w16se="http://schemas.microsoft.com/office/word/2015/wordml/symex" xmlns:wpg="http://schemas.microsoft.com/office/word/2010/wordprocessingGroup" xmlns:wpi="http://schemas.microsoft.com/office/word/2010/wordprocessingInk" xmlns:wne="http://schemas.microsoft.com/office/word/2006/wordml" xmlns:wps="http://schemas.microsoft.com/office/word/2010/wordprocessingShape" mc:Ignorable="w14 w15 w16se w16cid w16 w16cex w16sdtdh wp14">
+  <w:p>
+    <w:pPr>
+      <w:pStyle w:val="Footer"/>
+    </w:pPr>
+  </w:p>
+</w:ftr>
+</file>
+
+<file path=word/footer2.xml><?xml version="1.0" encoding="utf-8"?>
+<w:ftr xmlns:wpc="http://schemas.microsoft.com/office/word/2010/wordprocessingCanvas" xmlns:cx="http://schemas.microsoft.com/office/drawing/2014/chartex" xmlns:cx1="http://schemas.microsoft.com/office/drawing/2015/9/8/chartex" xmlns:cx2="http://schemas.microsoft.com/office/drawing/2015/10/21/chartex" xmlns:cx3="http://schemas.microsoft.com/office/drawing/2016/5/9/chartex" xmlns:cx4="http://schemas.microsoft.com/office/drawing/2016/5/10/chartex" xmlns:cx5="http://schemas.microsoft.com/office/drawing/2016/5/11/chartex" xmlns:cx6="http://schemas.microsoft.com/office/drawing/2016/5/12/chartex" xmlns:cx7="http://schemas.microsoft.com/office/drawing/2016/5/13/chartex" xmlns:cx8="http://schemas.microsoft.com/office/drawing/2016/5/14/chartex" xmlns:mc="http://schemas.openxmlformats.org/markup-compatibility/2006" xmlns:aink="http://schemas.microsoft.com/office/drawing/2016/ink" xmlns:am3d="http://schemas.microsoft.com/office/drawing/2017/model3d" xmlns:o="urn:schemas-microsoft-com:office:office" xmlns:oel="http://schemas.microsoft.com/office/2019/extlst" xmlns:r="http://schemas.openxmlformats.org/officeDocument/2006/relationships" xmlns:m="http://schemas.openxmlformats.org/officeDocument/2006/math" xmlns:v="urn:schemas-microsoft-com:vml" xmlns:wp14="http://schemas.microsoft.com/office/word/2010/wordprocessingDrawing" xmlns:wp="http://schemas.openxmlformats.org/drawingml/2006/wordprocessingDrawing" xmlns:w10="urn:schemas-microsoft-com:office:word" xmlns:w="http://schemas.openxmlformats.org/wordprocessingml/2006/main" xmlns:w14="http://schemas.microsoft.com/office/word/2010/wordml" xmlns:w15="http://schemas.microsoft.com/office/word/2012/wordml" xmlns:w16cex="http://schemas.microsoft.com/office/word/2018/wordml/cex" xmlns:w16cid="http://schemas.microsoft.com/office/word/2016/wordml/cid" xmlns:w16="http://schemas.microsoft.com/office/word/2018/wordml" xmlns:w16sdtdh="http://schemas.microsoft.com/office/word/2020/wordml/sdtdatahash" xmlns:w16se="http://schemas.microsoft.com/office/word/2015/wordml/symex" xmlns:wpg="http://schemas.microsoft.com/office/word/2010/wordprocessingGroup" xmlns:wpi="http://schemas.microsoft.com/office/word/2010/wordprocessingInk" xmlns:wne="http://schemas.microsoft.com/office/word/2006/wordml" xmlns:wps="http://schemas.microsoft.com/office/word/2010/wordprocessingShape" mc:Ignorable="w14 w15 w16se w16cid w16 w16cex w16sdtdh wp14">
+  <w:p>
+    <w:pPr>
+      <w:pStyle w:val="Footer"/>
+    </w:pPr>
+  </w:p>
+</w:ftr>
+</file>
+
+<file path=word/footer3.xml><?xml version="1.0" encoding="utf-8"?>
+<w:ftr xmlns:wpc="http://schemas.microsoft.com/office/word/2010/wordprocessingCanvas" xmlns:cx="http://schemas.microsoft.com/office/drawing/2014/chartex" xmlns:cx1="http://schemas.microsoft.com/office/drawing/2015/9/8/chartex" xmlns:cx2="http://schemas.microsoft.com/office/drawing/2015/10/21/chartex" xmlns:cx3="http://schemas.microsoft.com/office/drawing/2016/5/9/chartex" xmlns:cx4="http://schemas.microsoft.com/office/drawing/2016/5/10/chartex" xmlns:cx5="http://schemas.microsoft.com/office/drawing/2016/5/11/chartex" xmlns:cx6="http://schemas.microsoft.com/office/drawing/2016/5/12/chartex" xmlns:cx7="http://schemas.microsoft.com/office/drawing/2016/5/13/chartex" xmlns:cx8="http://schemas.microsoft.com/office/drawing/2016/5/14/chartex" xmlns:mc="http://schemas.openxmlformats.org/markup-compatibility/2006" xmlns:aink="http://schemas.microsoft.com/office/drawing/2016/ink" xmlns:am3d="http://schemas.microsoft.com/office/drawing/2017/model3d" xmlns:o="urn:schemas-microsoft-com:office:office" xmlns:oel="http://schemas.microsoft.com/office/2019/extlst" xmlns:r="http://schemas.openxmlformats.org/officeDocument/2006/relationships" xmlns:m="http://schemas.openxmlformats.org/officeDocument/2006/math" xmlns:v="urn:schemas-microsoft-com:vml" xmlns:wp14="http://schemas.microsoft.com/office/word/2010/wordprocessingDrawing" xmlns:wp="http://schemas.openxmlformats.org/drawingml/2006/wordprocessingDrawing" xmlns:w10="urn:schemas-microsoft-com:office:word" xmlns:w="http://schemas.openxmlformats.org/wordprocessingml/2006/main" xmlns:w14="http://schemas.microsoft.com/office/word/2010/wordml" xmlns:w15="http://schemas.microsoft.com/office/word/2012/wordml" xmlns:w16cex="http://schemas.microsoft.com/office/word/2018/wordml/cex" xmlns:w16cid="http://schemas.microsoft.com/office/word/2016/wordml/cid" xmlns:w16="http://schemas.microsoft.com/office/word/2018/wordml" xmlns:w16sdtdh="http://schemas.microsoft.com/office/word/2020/wordml/sdtdatahash" xmlns:w16se="http://schemas.microsoft.com/office/word/2015/wordml/symex" xmlns:wpg="http://schemas.microsoft.com/office/word/2010/wordprocessingGroup" xmlns:wpi="http://schemas.microsoft.com/office/word/2010/wordprocessingInk" xmlns:wne="http://schemas.microsoft.com/office/word/2006/wordml" xmlns:wps="http://schemas.microsoft.com/office/word/2010/wordprocessingShape" mc:Ignorable="w14 w15 w16se w16cid w16 w16cex w16sdtdh wp14">
+  <w:p>
+    <w:pPr>
+      <w:pStyle w:val="Footer"/>
+    </w:pPr>
+  </w:p>
+</w:ftr>
+</file>
+
 <file path=word/footnotes.xml><?xml version="1.0" encoding="utf-8"?>
 <w:footnotes xmlns:wpc="http://schemas.microsoft.com/office/word/2010/wordprocessingCanvas" xmlns:cx="http://schemas.microsoft.com/office/drawing/2014/chartex" xmlns:cx1="http://schemas.microsoft.com/office/drawing/2015/9/8/chartex" xmlns:cx2="http://schemas.microsoft.com/office/drawing/2015/10/21/chartex" xmlns:cx3="http://schemas.microsoft.com/office/drawing/2016/5/9/chartex" xmlns:cx4="http://schemas.microsoft.com/office/drawing/2016/5/10/chartex" xmlns:cx5="http://schemas.microsoft.com/office/drawing/2016/5/11/chartex" xmlns:cx6="http://schemas.microsoft.com/office/drawing/2016/5/12/chartex" xmlns:cx7="http://schemas.microsoft.com/office/drawing/2016/5/13/chartex" xmlns:cx8="http://schemas.microsoft.com/office/drawing/2016/5/14/chartex" xmlns:mc="http://schemas.openxmlformats.org/markup-compatibility/2006" xmlns:aink="http://schemas.microsoft.com/office/drawing/2016/ink" xmlns:am3d="http://schemas.microsoft.com/office/drawing/2017/model3d" xmlns:o="urn:schemas-microsoft-com:office:office" xmlns:oel="http://schemas.microsoft.com/office/2019/extlst" xmlns:r="http://schemas.openxmlformats.org/officeDocument/2006/relationships" xmlns:m="http://schemas.openxmlformats.org/officeDocument/2006/math" xmlns:v="urn:schemas-microsoft-com:vml" xmlns:wp14="http://schemas.microsoft.com/office/word/2010/wordprocessingDrawing" xmlns:wp="http://schemas.openxmlformats.org/drawingml/2006/wordprocessingDrawing" xmlns:w10="urn:schemas-microsoft-com:office:word" xmlns:w="http://schemas.openxmlformats.org/wordprocessingml/2006/main" xmlns:w14="http://schemas.microsoft.com/office/word/2010/wordml" xmlns:w15="http://schemas.microsoft.com/office/word/2012/wordml" xmlns:w16cex="http://schemas.microsoft.com/office/word/2018/wordml/cex" xmlns:w16cid="http://schemas.microsoft.com/office/word/2016/wordml/cid" xmlns:w16="http://schemas.microsoft.com/office/word/2018/wordml" xmlns:w16sdtdh="http://schemas.microsoft.com/office/word/2020/wordml/sdtdatahash" xmlns:w16se="http://schemas.microsoft.com/office/word/2015/wordml/symex" xmlns:wpg="http://schemas.microsoft.com/office/word/2010/wordprocessingGroup" xmlns:wpi="http://schemas.microsoft.com/office/word/2010/wordprocessingInk" xmlns:wne="http://schemas.microsoft.com/office/word/2006/wordml" xmlns:wps="http://schemas.microsoft.com/office/word/2010/wordprocessingShape" mc:Ignorable="w14 w15 w16se w16cid w16 w16cex w16sdtdh wp14">
   <w:footnote w:type="separator" w:id="-1">
@@ -223,6 +511,16 @@
 </file>
 
 <file path=word/header1.xml><?xml version="1.0" encoding="utf-8"?>
+<w:hdr xmlns:wpc="http://schemas.microsoft.com/office/word/2010/wordprocessingCanvas" xmlns:cx="http://schemas.microsoft.com/office/drawing/2014/chartex" xmlns:cx1="http://schemas.microsoft.com/office/drawing/2015/9/8/chartex" xmlns:cx2="http://schemas.microsoft.com/office/drawing/2015/10/21/chartex" xmlns:cx3="http://schemas.microsoft.com/office/drawing/2016/5/9/chartex" xmlns:cx4="http://schemas.microsoft.com/office/drawing/2016/5/10/chartex" xmlns:cx5="http://schemas.microsoft.com/office/drawing/2016/5/11/chartex" xmlns:cx6="http://schemas.microsoft.com/office/drawing/2016/5/12/chartex" xmlns:cx7="http://schemas.microsoft.com/office/drawing/2016/5/13/chartex" xmlns:cx8="http://schemas.microsoft.com/office/drawing/2016/5/14/chartex" xmlns:mc="http://schemas.openxmlformats.org/markup-compatibility/2006" xmlns:aink="http://schemas.microsoft.com/office/drawing/2016/ink" xmlns:am3d="http://schemas.microsoft.com/office/drawing/2017/model3d" xmlns:o="urn:schemas-microsoft-com:office:office" xmlns:oel="http://schemas.microsoft.com/office/2019/extlst" xmlns:r="http://schemas.openxmlformats.org/officeDocument/2006/relationships" xmlns:m="http://schemas.openxmlformats.org/officeDocument/2006/math" xmlns:v="urn:schemas-microsoft-com:vml" xmlns:wp14="http://schemas.microsoft.com/office/word/2010/wordprocessingDrawing" xmlns:wp="http://schemas.openxmlformats.org/drawingml/2006/wordprocessingDrawing" xmlns:w10="urn:schemas-microsoft-com:office:word" xmlns:w="http://schemas.openxmlformats.org/wordprocessingml/2006/main" xmlns:w14="http://schemas.microsoft.com/office/word/2010/wordml" xmlns:w15="http://schemas.microsoft.com/office/word/2012/wordml" xmlns:w16cex="http://schemas.microsoft.com/office/word/2018/wordml/cex" xmlns:w16cid="http://schemas.microsoft.com/office/word/2016/wordml/cid" xmlns:w16="http://schemas.microsoft.com/office/word/2018/wordml" xmlns:w16sdtdh="http://schemas.microsoft.com/office/word/2020/wordml/sdtdatahash" xmlns:w16se="http://schemas.microsoft.com/office/word/2015/wordml/symex" xmlns:wpg="http://schemas.microsoft.com/office/word/2010/wordprocessingGroup" xmlns:wpi="http://schemas.microsoft.com/office/word/2010/wordprocessingInk" xmlns:wne="http://schemas.microsoft.com/office/word/2006/wordml" xmlns:wps="http://schemas.microsoft.com/office/word/2010/wordprocessingShape" mc:Ignorable="w14 w15 w16se w16cid w16 w16cex w16sdtdh wp14">
+  <w:p>
+    <w:pPr>
+      <w:pStyle w:val="Header"/>
+    </w:pPr>
+  </w:p>
+</w:hdr>
+</file>
+
+<file path=word/header2.xml><?xml version="1.0" encoding="utf-8"?>
 <w:hdr xmlns:wpc="http://schemas.microsoft.com/office/word/2010/wordprocessingCanvas" xmlns:cx="http://schemas.microsoft.com/office/drawing/2014/chartex" xmlns:cx1="http://schemas.microsoft.com/office/drawing/2015/9/8/chartex" xmlns:cx2="http://schemas.microsoft.com/office/drawing/2015/10/21/chartex" xmlns:cx3="http://schemas.microsoft.com/office/drawing/2016/5/9/chartex" xmlns:cx4="http://schemas.microsoft.com/office/drawing/2016/5/10/chartex" xmlns:cx5="http://schemas.microsoft.com/office/drawing/2016/5/11/chartex" xmlns:cx6="http://schemas.microsoft.com/office/drawing/2016/5/12/chartex" xmlns:cx7="http://schemas.microsoft.com/office/drawing/2016/5/13/chartex" xmlns:cx8="http://schemas.microsoft.com/office/drawing/2016/5/14/chartex" xmlns:mc="http://schemas.openxmlformats.org/markup-compatibility/2006" xmlns:aink="http://schemas.microsoft.com/office/drawing/2016/ink" xmlns:am3d="http://schemas.microsoft.com/office/drawing/2017/model3d" xmlns:o="urn:schemas-microsoft-com:office:office" xmlns:oel="http://schemas.microsoft.com/office/2019/extlst" xmlns:r="http://schemas.openxmlformats.org/officeDocument/2006/relationships" xmlns:m="http://schemas.openxmlformats.org/officeDocument/2006/math" xmlns:v="urn:schemas-microsoft-com:vml" xmlns:wp14="http://schemas.microsoft.com/office/word/2010/wordprocessingDrawing" xmlns:wp="http://schemas.openxmlformats.org/drawingml/2006/wordprocessingDrawing" xmlns:w10="urn:schemas-microsoft-com:office:word" xmlns:w="http://schemas.openxmlformats.org/wordprocessingml/2006/main" xmlns:w14="http://schemas.microsoft.com/office/word/2010/wordml" xmlns:w15="http://schemas.microsoft.com/office/word/2012/wordml" xmlns:w16cex="http://schemas.microsoft.com/office/word/2018/wordml/cex" xmlns:w16cid="http://schemas.microsoft.com/office/word/2016/wordml/cid" xmlns:w16="http://schemas.microsoft.com/office/word/2018/wordml" xmlns:w16sdtdh="http://schemas.microsoft.com/office/word/2020/wordml/sdtdatahash" xmlns:w16se="http://schemas.microsoft.com/office/word/2015/wordml/symex" xmlns:wpg="http://schemas.microsoft.com/office/word/2010/wordprocessingGroup" xmlns:wpi="http://schemas.microsoft.com/office/word/2010/wordprocessingInk" xmlns:wne="http://schemas.microsoft.com/office/word/2006/wordml" xmlns:wps="http://schemas.microsoft.com/office/word/2010/wordprocessingShape" mc:Ignorable="w14 w15 w16se w16cid w16 w16cex w16sdtdh wp14">
   <w:p>
     <w:pPr>
@@ -234,8 +532,26 @@
     </w:r>
     <w:proofErr w:type="spellEnd"/>
     <w:r>
-      <w:t xml:space="preserve"> Mtech ESE (22410) </w:t>
+      <w:t xml:space="preserve"> </w:t>
     </w:r>
+    <w:proofErr w:type="spellStart"/>
+    <w:r>
+      <w:t>Mtech</w:t>
+    </w:r>
+    <w:proofErr w:type="spellEnd"/>
+    <w:r>
+      <w:t xml:space="preserve"> ESE (22410) </w:t>
+    </w:r>
+  </w:p>
+</w:hdr>
+</file>
+
+<file path=word/header3.xml><?xml version="1.0" encoding="utf-8"?>
+<w:hdr xmlns:wpc="http://schemas.microsoft.com/office/word/2010/wordprocessingCanvas" xmlns:cx="http://schemas.microsoft.com/office/drawing/2014/chartex" xmlns:cx1="http://schemas.microsoft.com/office/drawing/2015/9/8/chartex" xmlns:cx2="http://schemas.microsoft.com/office/drawing/2015/10/21/chartex" xmlns:cx3="http://schemas.microsoft.com/office/drawing/2016/5/9/chartex" xmlns:cx4="http://schemas.microsoft.com/office/drawing/2016/5/10/chartex" xmlns:cx5="http://schemas.microsoft.com/office/drawing/2016/5/11/chartex" xmlns:cx6="http://schemas.microsoft.com/office/drawing/2016/5/12/chartex" xmlns:cx7="http://schemas.microsoft.com/office/drawing/2016/5/13/chartex" xmlns:cx8="http://schemas.microsoft.com/office/drawing/2016/5/14/chartex" xmlns:mc="http://schemas.openxmlformats.org/markup-compatibility/2006" xmlns:aink="http://schemas.microsoft.com/office/drawing/2016/ink" xmlns:am3d="http://schemas.microsoft.com/office/drawing/2017/model3d" xmlns:o="urn:schemas-microsoft-com:office:office" xmlns:oel="http://schemas.microsoft.com/office/2019/extlst" xmlns:r="http://schemas.openxmlformats.org/officeDocument/2006/relationships" xmlns:m="http://schemas.openxmlformats.org/officeDocument/2006/math" xmlns:v="urn:schemas-microsoft-com:vml" xmlns:wp14="http://schemas.microsoft.com/office/word/2010/wordprocessingDrawing" xmlns:wp="http://schemas.openxmlformats.org/drawingml/2006/wordprocessingDrawing" xmlns:w10="urn:schemas-microsoft-com:office:word" xmlns:w="http://schemas.openxmlformats.org/wordprocessingml/2006/main" xmlns:w14="http://schemas.microsoft.com/office/word/2010/wordml" xmlns:w15="http://schemas.microsoft.com/office/word/2012/wordml" xmlns:w16cex="http://schemas.microsoft.com/office/word/2018/wordml/cex" xmlns:w16cid="http://schemas.microsoft.com/office/word/2016/wordml/cid" xmlns:w16="http://schemas.microsoft.com/office/word/2018/wordml" xmlns:w16sdtdh="http://schemas.microsoft.com/office/word/2020/wordml/sdtdatahash" xmlns:w16se="http://schemas.microsoft.com/office/word/2015/wordml/symex" xmlns:wpg="http://schemas.microsoft.com/office/word/2010/wordprocessingGroup" xmlns:wpi="http://schemas.microsoft.com/office/word/2010/wordprocessingInk" xmlns:wne="http://schemas.microsoft.com/office/word/2006/wordml" xmlns:wps="http://schemas.microsoft.com/office/word/2010/wordprocessingShape" mc:Ignorable="w14 w15 w16se w16cid w16 w16cex w16sdtdh wp14">
+  <w:p>
+    <w:pPr>
+      <w:pStyle w:val="Header"/>
+    </w:pPr>
   </w:p>
 </w:hdr>
 </file>
@@ -245,7 +561,7 @@
   <w:abstractNum w:abstractNumId="0" w15:restartNumberingAfterBreak="0">
     <w:nsid w:val="3EAA3CEA"/>
     <w:multiLevelType w:val="hybridMultilevel"/>
-    <w:tmpl w:val="518A69C4"/>
+    <w:tmpl w:val="508A1E70"/>
     <w:lvl w:ilvl="0" w:tplc="40090001">
       <w:start w:val="1"/>
       <w:numFmt w:val="bullet"/>

</xml_diff>